<commit_message>
updated to working model using a mariadb over the mysqldb
</commit_message>
<xml_diff>
--- a/CRegan_CS7260.docx
+++ b/CRegan_CS7260.docx
@@ -706,13 +706,7 @@
         <w:rPr>
           <w:sz w:val="28"/>
         </w:rPr>
-        <w:t xml:space="preserve"> primary key (ID))</w:t>
-      </w:r>
-      <w:r>
-        <w:rPr>
-          <w:sz w:val="28"/>
-        </w:rPr>
-        <w:t>;</w:t>
+        <w:t xml:space="preserve"> primary key (ID));</w:t>
       </w:r>
     </w:p>
     <w:p>
@@ -886,13 +880,7 @@
         <w:rPr>
           <w:sz w:val="28"/>
         </w:rPr>
-        <w:t># This method extracts the index from the name into 2 separate list.</w:t>
-      </w:r>
-      <w:r>
-        <w:rPr>
-          <w:sz w:val="28"/>
-        </w:rPr>
-        <w:t xml:space="preserve"> </w:t>
+        <w:t xml:space="preserve"># This method extracts the index from the name into 2 separate list. </w:t>
       </w:r>
       <w:r>
         <w:rPr>
@@ -916,13 +904,7 @@
         <w:rPr>
           <w:sz w:val="28"/>
         </w:rPr>
-        <w:t>def splint_string()</w:t>
-      </w:r>
-      <w:r>
-        <w:rPr>
-          <w:sz w:val="28"/>
-        </w:rPr>
-        <w:t>:</w:t>
+        <w:t>def splint_string():</w:t>
       </w:r>
     </w:p>
     <w:p>
@@ -940,13 +922,7 @@
         <w:rPr>
           <w:sz w:val="28"/>
         </w:rPr>
-        <w:t># This will insert the values into the database. Using the existing lists, values and entity.</w:t>
-      </w:r>
-      <w:r>
-        <w:rPr>
-          <w:sz w:val="28"/>
-        </w:rPr>
-        <w:t xml:space="preserve"> </w:t>
+        <w:t xml:space="preserve"># This will insert the values into the database. Using the existing lists, values and entity. </w:t>
       </w:r>
     </w:p>
     <w:p>
@@ -1045,13 +1021,7 @@
         <w:rPr>
           <w:sz w:val="28"/>
         </w:rPr>
-        <w:t>her</w:t>
-      </w:r>
-      <w:r>
-        <w:rPr>
-          <w:sz w:val="28"/>
-        </w:rPr>
-        <w:t xml:space="preserve"> = {'User-Agent': 'Mozilla/5.0'}</w:t>
+        <w:t>her = {'User-Agent': 'Mozilla/5.0'}</w:t>
       </w:r>
     </w:p>
     <w:p>
@@ -1108,26 +1078,14 @@
         <w:rPr>
           <w:sz w:val="28"/>
         </w:rPr>
-        <w:t>create_unverified_</w:t>
-      </w:r>
-      <w:r>
-        <w:rPr>
-          <w:sz w:val="28"/>
-        </w:rPr>
-        <w:t>context</w:t>
+        <w:t>create_unverified_context</w:t>
       </w:r>
       <w:proofErr w:type="spellEnd"/>
       <w:r>
         <w:rPr>
           <w:sz w:val="28"/>
         </w:rPr>
-        <w:t xml:space="preserve"> (</w:t>
-      </w:r>
-      <w:r>
-        <w:rPr>
-          <w:sz w:val="28"/>
-        </w:rPr>
-        <w:t>)</w:t>
+        <w:t xml:space="preserve"> ()</w:t>
       </w:r>
     </w:p>
     <w:p>
@@ -1164,19 +1122,7 @@
         <w:rPr>
           <w:sz w:val="28"/>
         </w:rPr>
-        <w:t xml:space="preserve">req = </w:t>
-      </w:r>
-      <w:r>
-        <w:rPr>
-          <w:sz w:val="28"/>
-        </w:rPr>
-        <w:t>Request (</w:t>
-      </w:r>
-      <w:r>
-        <w:rPr>
-          <w:sz w:val="28"/>
-        </w:rPr>
-        <w:t>site, headers=</w:t>
+        <w:t>req = Request (site, headers=</w:t>
       </w:r>
       <w:proofErr w:type="spellStart"/>
       <w:r>
@@ -1240,13 +1186,7 @@
         <w:rPr>
           <w:sz w:val="28"/>
         </w:rPr>
-        <w:t xml:space="preserve"> (</w:t>
-      </w:r>
-      <w:r>
-        <w:rPr>
-          <w:sz w:val="28"/>
-        </w:rPr>
-        <w:t>req, context=context)</w:t>
+        <w:t xml:space="preserve"> (req, context=context)</w:t>
       </w:r>
     </w:p>
     <w:p>
@@ -1296,13 +1236,7 @@
         <w:rPr>
           <w:sz w:val="28"/>
         </w:rPr>
-        <w:t xml:space="preserve"> (</w:t>
-      </w:r>
-      <w:r>
-        <w:rPr>
-          <w:sz w:val="28"/>
-        </w:rPr>
-        <w:t>page, "</w:t>
+        <w:t xml:space="preserve"> (page, "</w:t>
       </w:r>
       <w:proofErr w:type="spellStart"/>
       <w:r>
@@ -1365,15 +1299,140 @@
     </w:p>
     <w:p>
       <w:pPr>
-        <w:rPr>
-          <w:sz w:val="28"/>
-        </w:rPr>
-      </w:pPr>
+        <w:pStyle w:val="ListParagraph"/>
+        <w:numPr>
+          <w:ilvl w:val="1"/>
+          <w:numId w:val="1"/>
+        </w:numPr>
+        <w:rPr>
+          <w:sz w:val="28"/>
+        </w:rPr>
+      </w:pPr>
+      <w:r>
+        <w:rPr>
+          <w:sz w:val="28"/>
+        </w:rPr>
+        <w:t>some images:</w:t>
+      </w:r>
+    </w:p>
+    <w:p>
+      <w:pPr>
+        <w:rPr>
+          <w:sz w:val="28"/>
+        </w:rPr>
+      </w:pPr>
+      <w:r>
+        <w:rPr>
+          <w:noProof/>
+        </w:rPr>
+        <w:drawing>
+          <wp:inline distT="0" distB="0" distL="0" distR="0" wp14:anchorId="1B7BD111" wp14:editId="385E64D7">
+            <wp:extent cx="5943600" cy="2226310"/>
+            <wp:effectExtent l="0" t="0" r="0" b="2540"/>
+            <wp:docPr id="2" name="Picture 2"/>
+            <wp:cNvGraphicFramePr>
+              <a:graphicFrameLocks xmlns:a="http://schemas.openxmlformats.org/drawingml/2006/main" noChangeAspect="1"/>
+            </wp:cNvGraphicFramePr>
+            <a:graphic xmlns:a="http://schemas.openxmlformats.org/drawingml/2006/main">
+              <a:graphicData uri="http://schemas.openxmlformats.org/drawingml/2006/picture">
+                <pic:pic xmlns:pic="http://schemas.openxmlformats.org/drawingml/2006/picture">
+                  <pic:nvPicPr>
+                    <pic:cNvPr id="1" name=""/>
+                    <pic:cNvPicPr/>
+                  </pic:nvPicPr>
+                  <pic:blipFill>
+                    <a:blip r:embed="rId11"/>
+                    <a:stretch>
+                      <a:fillRect/>
+                    </a:stretch>
+                  </pic:blipFill>
+                  <pic:spPr>
+                    <a:xfrm>
+                      <a:off x="0" y="0"/>
+                      <a:ext cx="5943600" cy="2226310"/>
+                    </a:xfrm>
+                    <a:prstGeom prst="rect">
+                      <a:avLst/>
+                    </a:prstGeom>
+                  </pic:spPr>
+                </pic:pic>
+              </a:graphicData>
+            </a:graphic>
+          </wp:inline>
+        </w:drawing>
+      </w:r>
+    </w:p>
+    <w:p>
+      <w:pPr>
+        <w:rPr>
+          <w:sz w:val="28"/>
+        </w:rPr>
+      </w:pPr>
+      <w:r>
+        <w:rPr>
+          <w:noProof/>
+        </w:rPr>
+        <w:drawing>
+          <wp:inline distT="0" distB="0" distL="0" distR="0" wp14:anchorId="12BB4E93" wp14:editId="42297FED">
+            <wp:extent cx="5943600" cy="2226310"/>
+            <wp:effectExtent l="0" t="0" r="0" b="2540"/>
+            <wp:docPr id="3" name="Picture 3"/>
+            <wp:cNvGraphicFramePr>
+              <a:graphicFrameLocks xmlns:a="http://schemas.openxmlformats.org/drawingml/2006/main" noChangeAspect="1"/>
+            </wp:cNvGraphicFramePr>
+            <a:graphic xmlns:a="http://schemas.openxmlformats.org/drawingml/2006/main">
+              <a:graphicData uri="http://schemas.openxmlformats.org/drawingml/2006/picture">
+                <pic:pic xmlns:pic="http://schemas.openxmlformats.org/drawingml/2006/picture">
+                  <pic:nvPicPr>
+                    <pic:cNvPr id="1" name=""/>
+                    <pic:cNvPicPr/>
+                  </pic:nvPicPr>
+                  <pic:blipFill>
+                    <a:blip r:embed="rId12"/>
+                    <a:stretch>
+                      <a:fillRect/>
+                    </a:stretch>
+                  </pic:blipFill>
+                  <pic:spPr>
+                    <a:xfrm>
+                      <a:off x="0" y="0"/>
+                      <a:ext cx="5943600" cy="2226310"/>
+                    </a:xfrm>
+                    <a:prstGeom prst="rect">
+                      <a:avLst/>
+                    </a:prstGeom>
+                  </pic:spPr>
+                </pic:pic>
+              </a:graphicData>
+            </a:graphic>
+          </wp:inline>
+        </w:drawing>
+      </w:r>
+    </w:p>
+    <w:p>
+      <w:pPr>
+        <w:rPr>
+          <w:sz w:val="28"/>
+        </w:rPr>
+      </w:pPr>
+      <w:r>
+        <w:rPr>
+          <w:sz w:val="28"/>
+        </w:rPr>
+        <w:t xml:space="preserve">Issues: I have a major logic error in my insertion method. I attempt to insert using 2 list simulations but this leads to errors and repeated information in the database. </w:t>
+      </w:r>
       <w:bookmarkStart w:id="0" w:name="_GoBack"/>
       <w:bookmarkEnd w:id="0"/>
     </w:p>
+    <w:p>
+      <w:pPr>
+        <w:rPr>
+          <w:sz w:val="28"/>
+        </w:rPr>
+      </w:pPr>
+    </w:p>
     <w:sectPr>
-      <w:footerReference w:type="default" r:id="rId11"/>
+      <w:footerReference w:type="default" r:id="rId13"/>
       <w:pgSz w:w="12240" w:h="15840"/>
       <w:pgMar w:top="1440" w:right="1440" w:bottom="1440" w:left="1440" w:header="720" w:footer="720" w:gutter="0"/>
       <w:cols w:space="720"/>

</xml_diff>